<commit_message>
WS31 Initio Simulator.  Adding BDI download instructions to robot page.
</commit_message>
<xml_diff>
--- a/resources/pi2go_sim/AnswersWS30-Pi2GoSimulator.docx
+++ b/resources/pi2go_sim/AnswersWS30-Pi2GoSimulator.docx
@@ -38,18 +38,7 @@
           <w:sz w:val="40"/>
           <w:szCs w:val="40"/>
         </w:rPr>
-        <w:t xml:space="preserve"> </w:t>
-      </w:r>
-      <w:bookmarkStart w:id="0" w:name="_GoBack"/>
-      <w:bookmarkEnd w:id="0"/>
-      <w:r>
-        <w:rPr>
-          <w:rFonts w:ascii="Calibri" w:eastAsia="Calibri" w:hAnsi="Calibri" w:cs="Calibri"/>
-          <w:b/>
-          <w:sz w:val="40"/>
-          <w:szCs w:val="40"/>
-        </w:rPr>
-        <w:t xml:space="preserve">Programming: </w:t>
+        <w:t xml:space="preserve"> Programming: </w:t>
       </w:r>
       <w:r>
         <w:rPr>
@@ -3052,7 +3041,21 @@
         <w:rPr>
           <w:rFonts w:ascii="Courier" w:eastAsia="Calibri" w:hAnsi="Courier" w:cstheme="majorHAnsi"/>
         </w:rPr>
-        <w:t>lost_wall = agent.AND(agent.B('started'), agent.NOT(agent.OR(agent.B('obstacle_right'), agent.B('obstacle_right'))))</w:t>
+        <w:t>lost_wall = agent.AND(agent.B('started'), agent.NOT(agent.OR(agent.B('obstacle_</w:t>
+      </w:r>
+      <w:r>
+        <w:rPr>
+          <w:rFonts w:ascii="Courier" w:eastAsia="Calibri" w:hAnsi="Courier" w:cstheme="majorHAnsi"/>
+        </w:rPr>
+        <w:t>centre</w:t>
+      </w:r>
+      <w:bookmarkStart w:id="0" w:name="_GoBack"/>
+      <w:bookmarkEnd w:id="0"/>
+      <w:r>
+        <w:rPr>
+          <w:rFonts w:ascii="Courier" w:eastAsia="Calibri" w:hAnsi="Courier" w:cstheme="majorHAnsi"/>
+        </w:rPr>
+        <w:t>'), agent.B('obstacle_right'))))</w:t>
       </w:r>
     </w:p>
     <w:p>

</xml_diff>